<commit_message>
Added Tests for Agent.py
</commit_message>
<xml_diff>
--- a/doc/TestCases.docx
+++ b/doc/TestCases.docx
@@ -1930,6 +1930,2617 @@
                 <w:szCs w:val="20"/>
               </w:rPr>
               <w:t>Signed in as Customer</w:t>
+            </w:r>
+          </w:p>
+        </w:tc>
+      </w:tr>
+    </w:tbl>
+    <w:p/>
+    <w:p/>
+    <w:p/>
+    <w:p/>
+    <w:p/>
+    <w:p>
+      <w:r>
+        <w:lastRenderedPageBreak/>
+        <w:t>Agent ()</w:t>
+      </w:r>
+      <w:r>
+        <w:t xml:space="preserve"> </w:t>
+      </w:r>
+    </w:p>
+    <w:p>
+      <w:pPr>
+        <w:rPr>
+          <w:rFonts w:ascii="Courier" w:hAnsi="Courier" w:cs="Courier"/>
+          <w:color w:val="3B2322"/>
+          <w:sz w:val="28"/>
+          <w:szCs w:val="28"/>
+        </w:rPr>
+      </w:pPr>
+    </w:p>
+    <w:tbl>
+      <w:tblPr>
+        <w:tblStyle w:val="TableGrid"/>
+        <w:tblW w:w="9634" w:type="dxa"/>
+        <w:tblLook w:val="04A0" w:firstRow="1" w:lastRow="0" w:firstColumn="1" w:lastColumn="0" w:noHBand="0" w:noVBand="1"/>
+      </w:tblPr>
+      <w:tblGrid>
+        <w:gridCol w:w="564"/>
+        <w:gridCol w:w="2119"/>
+        <w:gridCol w:w="1819"/>
+        <w:gridCol w:w="2581"/>
+        <w:gridCol w:w="2551"/>
+      </w:tblGrid>
+      <w:tr>
+        <w:tc>
+          <w:tcPr>
+            <w:tcW w:w="564" w:type="dxa"/>
+          </w:tcPr>
+          <w:p>
+            <w:pPr>
+              <w:rPr>
+                <w:sz w:val="20"/>
+                <w:szCs w:val="20"/>
+              </w:rPr>
+            </w:pPr>
+            <w:r>
+              <w:rPr>
+                <w:sz w:val="20"/>
+                <w:szCs w:val="20"/>
+              </w:rPr>
+              <w:t>Test ID</w:t>
+            </w:r>
+          </w:p>
+        </w:tc>
+        <w:tc>
+          <w:tcPr>
+            <w:tcW w:w="2119" w:type="dxa"/>
+          </w:tcPr>
+          <w:p>
+            <w:pPr>
+              <w:rPr>
+                <w:sz w:val="20"/>
+                <w:szCs w:val="20"/>
+              </w:rPr>
+            </w:pPr>
+            <w:r>
+              <w:rPr>
+                <w:sz w:val="20"/>
+                <w:szCs w:val="20"/>
+              </w:rPr>
+              <w:t>Description</w:t>
+            </w:r>
+          </w:p>
+        </w:tc>
+        <w:tc>
+          <w:tcPr>
+            <w:tcW w:w="1819" w:type="dxa"/>
+          </w:tcPr>
+          <w:p>
+            <w:pPr>
+              <w:rPr>
+                <w:sz w:val="20"/>
+                <w:szCs w:val="20"/>
+              </w:rPr>
+            </w:pPr>
+            <w:r>
+              <w:rPr>
+                <w:sz w:val="20"/>
+                <w:szCs w:val="20"/>
+              </w:rPr>
+              <w:t xml:space="preserve">Input File </w:t>
+            </w:r>
+          </w:p>
+        </w:tc>
+        <w:tc>
+          <w:tcPr>
+            <w:tcW w:w="2581" w:type="dxa"/>
+          </w:tcPr>
+          <w:p>
+            <w:pPr>
+              <w:rPr>
+                <w:sz w:val="20"/>
+                <w:szCs w:val="20"/>
+              </w:rPr>
+            </w:pPr>
+            <w:r>
+              <w:rPr>
+                <w:sz w:val="20"/>
+                <w:szCs w:val="20"/>
+              </w:rPr>
+              <w:t>Expected Output</w:t>
+            </w:r>
+            <w:r>
+              <w:rPr>
+                <w:sz w:val="20"/>
+                <w:szCs w:val="20"/>
+              </w:rPr>
+              <w:t xml:space="preserve"> </w:t>
+            </w:r>
+          </w:p>
+        </w:tc>
+        <w:tc>
+          <w:tcPr>
+            <w:tcW w:w="2551" w:type="dxa"/>
+          </w:tcPr>
+          <w:p>
+            <w:pPr>
+              <w:rPr>
+                <w:sz w:val="20"/>
+                <w:szCs w:val="20"/>
+              </w:rPr>
+            </w:pPr>
+            <w:r>
+              <w:rPr>
+                <w:sz w:val="20"/>
+                <w:szCs w:val="20"/>
+              </w:rPr>
+              <w:t>Actual Output</w:t>
+            </w:r>
+            <w:r>
+              <w:rPr>
+                <w:sz w:val="20"/>
+                <w:szCs w:val="20"/>
+              </w:rPr>
+              <w:t xml:space="preserve"> </w:t>
+            </w:r>
+          </w:p>
+        </w:tc>
+      </w:tr>
+      <w:tr>
+        <w:tc>
+          <w:tcPr>
+            <w:tcW w:w="564" w:type="dxa"/>
+          </w:tcPr>
+          <w:p>
+            <w:pPr>
+              <w:rPr>
+                <w:sz w:val="20"/>
+                <w:szCs w:val="20"/>
+              </w:rPr>
+            </w:pPr>
+            <w:r>
+              <w:rPr>
+                <w:sz w:val="20"/>
+                <w:szCs w:val="20"/>
+              </w:rPr>
+              <w:t>1</w:t>
+            </w:r>
+          </w:p>
+        </w:tc>
+        <w:tc>
+          <w:tcPr>
+            <w:tcW w:w="2119" w:type="dxa"/>
+          </w:tcPr>
+          <w:p>
+            <w:pPr>
+              <w:rPr>
+                <w:sz w:val="20"/>
+                <w:szCs w:val="20"/>
+              </w:rPr>
+            </w:pPr>
+            <w:r>
+              <w:rPr>
+                <w:sz w:val="20"/>
+                <w:szCs w:val="20"/>
+              </w:rPr>
+              <w:t>Set up a delivery</w:t>
+            </w:r>
+          </w:p>
+        </w:tc>
+        <w:tc>
+          <w:tcPr>
+            <w:tcW w:w="1819" w:type="dxa"/>
+          </w:tcPr>
+          <w:p>
+            <w:pPr>
+              <w:rPr>
+                <w:sz w:val="20"/>
+                <w:szCs w:val="20"/>
+              </w:rPr>
+            </w:pPr>
+            <w:r>
+              <w:rPr>
+                <w:sz w:val="20"/>
+                <w:szCs w:val="20"/>
+              </w:rPr>
+              <w:t xml:space="preserve">Choice = </w:t>
+            </w:r>
+            <w:r>
+              <w:rPr>
+                <w:sz w:val="20"/>
+                <w:szCs w:val="20"/>
+              </w:rPr>
+              <w:t>1</w:t>
+            </w:r>
+          </w:p>
+          <w:p>
+            <w:pPr>
+              <w:rPr>
+                <w:sz w:val="20"/>
+                <w:szCs w:val="20"/>
+              </w:rPr>
+            </w:pPr>
+            <w:r>
+              <w:rPr>
+                <w:sz w:val="20"/>
+                <w:szCs w:val="20"/>
+              </w:rPr>
+              <w:t>120</w:t>
+            </w:r>
+          </w:p>
+          <w:p>
+            <w:pPr>
+              <w:rPr>
+                <w:sz w:val="20"/>
+                <w:szCs w:val="20"/>
+              </w:rPr>
+            </w:pPr>
+            <w:r>
+              <w:rPr>
+                <w:sz w:val="20"/>
+                <w:szCs w:val="20"/>
+              </w:rPr>
+              <w:t>2014/11/1/2/32/43</w:t>
+            </w:r>
+          </w:p>
+          <w:p>
+            <w:pPr>
+              <w:rPr>
+                <w:sz w:val="20"/>
+                <w:szCs w:val="20"/>
+              </w:rPr>
+            </w:pPr>
+            <w:r>
+              <w:rPr>
+                <w:sz w:val="20"/>
+                <w:szCs w:val="20"/>
+              </w:rPr>
+              <w:t>2014/10/31/3/4/55</w:t>
+            </w:r>
+          </w:p>
+          <w:p>
+            <w:pPr>
+              <w:rPr>
+                <w:sz w:val="20"/>
+                <w:szCs w:val="20"/>
+              </w:rPr>
+            </w:pPr>
+            <w:r>
+              <w:rPr>
+                <w:sz w:val="20"/>
+                <w:szCs w:val="20"/>
+              </w:rPr>
+              <w:t xml:space="preserve">Choice = </w:t>
+            </w:r>
+            <w:r>
+              <w:rPr>
+                <w:sz w:val="20"/>
+                <w:szCs w:val="20"/>
+              </w:rPr>
+              <w:t>4</w:t>
+            </w:r>
+          </w:p>
+        </w:tc>
+        <w:tc>
+          <w:tcPr>
+            <w:tcW w:w="2581" w:type="dxa"/>
+          </w:tcPr>
+          <w:p>
+            <w:pPr>
+              <w:rPr>
+                <w:sz w:val="20"/>
+                <w:szCs w:val="20"/>
+              </w:rPr>
+            </w:pPr>
+            <w:r>
+              <w:rPr>
+                <w:sz w:val="20"/>
+                <w:szCs w:val="20"/>
+              </w:rPr>
+              <w:t>In Set up a delivery</w:t>
+            </w:r>
+          </w:p>
+        </w:tc>
+        <w:tc>
+          <w:tcPr>
+            <w:tcW w:w="2551" w:type="dxa"/>
+          </w:tcPr>
+          <w:p>
+            <w:pPr>
+              <w:rPr>
+                <w:sz w:val="20"/>
+                <w:szCs w:val="20"/>
+              </w:rPr>
+            </w:pPr>
+            <w:r>
+              <w:rPr>
+                <w:sz w:val="20"/>
+                <w:szCs w:val="20"/>
+              </w:rPr>
+              <w:t>In Set up a delivery</w:t>
+            </w:r>
+          </w:p>
+        </w:tc>
+      </w:tr>
+      <w:tr>
+        <w:tc>
+          <w:tcPr>
+            <w:tcW w:w="564" w:type="dxa"/>
+          </w:tcPr>
+          <w:p>
+            <w:pPr>
+              <w:rPr>
+                <w:sz w:val="20"/>
+                <w:szCs w:val="20"/>
+              </w:rPr>
+            </w:pPr>
+            <w:r>
+              <w:rPr>
+                <w:sz w:val="20"/>
+                <w:szCs w:val="20"/>
+              </w:rPr>
+              <w:t>2</w:t>
+            </w:r>
+          </w:p>
+        </w:tc>
+        <w:tc>
+          <w:tcPr>
+            <w:tcW w:w="2119" w:type="dxa"/>
+          </w:tcPr>
+          <w:p>
+            <w:pPr>
+              <w:rPr>
+                <w:sz w:val="20"/>
+                <w:szCs w:val="20"/>
+              </w:rPr>
+            </w:pPr>
+            <w:r>
+              <w:rPr>
+                <w:sz w:val="20"/>
+                <w:szCs w:val="20"/>
+              </w:rPr>
+              <w:t>Update a delivery</w:t>
+            </w:r>
+          </w:p>
+        </w:tc>
+        <w:tc>
+          <w:tcPr>
+            <w:tcW w:w="1819" w:type="dxa"/>
+          </w:tcPr>
+          <w:p>
+            <w:pPr>
+              <w:rPr>
+                <w:sz w:val="20"/>
+                <w:szCs w:val="20"/>
+              </w:rPr>
+            </w:pPr>
+            <w:r>
+              <w:rPr>
+                <w:sz w:val="20"/>
+                <w:szCs w:val="20"/>
+              </w:rPr>
+              <w:t xml:space="preserve">Choice = </w:t>
+            </w:r>
+            <w:r>
+              <w:rPr>
+                <w:sz w:val="20"/>
+                <w:szCs w:val="20"/>
+              </w:rPr>
+              <w:t>2</w:t>
+            </w:r>
+          </w:p>
+          <w:p>
+            <w:pPr>
+              <w:rPr>
+                <w:sz w:val="20"/>
+                <w:szCs w:val="20"/>
+              </w:rPr>
+            </w:pPr>
+            <w:r>
+              <w:rPr>
+                <w:sz w:val="20"/>
+                <w:szCs w:val="20"/>
+              </w:rPr>
+              <w:t>231</w:t>
+            </w:r>
+          </w:p>
+          <w:p>
+            <w:pPr>
+              <w:rPr>
+                <w:sz w:val="20"/>
+                <w:szCs w:val="20"/>
+              </w:rPr>
+            </w:pPr>
+            <w:r>
+              <w:rPr>
+                <w:sz w:val="20"/>
+                <w:szCs w:val="20"/>
+              </w:rPr>
+              <w:t xml:space="preserve">Choice = </w:t>
+            </w:r>
+            <w:r>
+              <w:rPr>
+                <w:sz w:val="20"/>
+                <w:szCs w:val="20"/>
+              </w:rPr>
+              <w:t>4</w:t>
+            </w:r>
+          </w:p>
+        </w:tc>
+        <w:tc>
+          <w:tcPr>
+            <w:tcW w:w="2581" w:type="dxa"/>
+          </w:tcPr>
+          <w:p>
+            <w:pPr>
+              <w:rPr>
+                <w:sz w:val="20"/>
+                <w:szCs w:val="20"/>
+              </w:rPr>
+            </w:pPr>
+            <w:r>
+              <w:rPr>
+                <w:sz w:val="20"/>
+                <w:szCs w:val="20"/>
+              </w:rPr>
+              <w:t>In Update a delivery</w:t>
+            </w:r>
+          </w:p>
+        </w:tc>
+        <w:tc>
+          <w:tcPr>
+            <w:tcW w:w="2551" w:type="dxa"/>
+          </w:tcPr>
+          <w:p>
+            <w:pPr>
+              <w:rPr>
+                <w:sz w:val="20"/>
+                <w:szCs w:val="20"/>
+              </w:rPr>
+            </w:pPr>
+            <w:r>
+              <w:rPr>
+                <w:sz w:val="20"/>
+                <w:szCs w:val="20"/>
+              </w:rPr>
+              <w:t>In Update a delivery</w:t>
+            </w:r>
+          </w:p>
+        </w:tc>
+      </w:tr>
+      <w:tr>
+        <w:tc>
+          <w:tcPr>
+            <w:tcW w:w="564" w:type="dxa"/>
+          </w:tcPr>
+          <w:p>
+            <w:pPr>
+              <w:rPr>
+                <w:sz w:val="20"/>
+                <w:szCs w:val="20"/>
+              </w:rPr>
+            </w:pPr>
+            <w:r>
+              <w:rPr>
+                <w:sz w:val="20"/>
+                <w:szCs w:val="20"/>
+              </w:rPr>
+              <w:t>3</w:t>
+            </w:r>
+          </w:p>
+        </w:tc>
+        <w:tc>
+          <w:tcPr>
+            <w:tcW w:w="2119" w:type="dxa"/>
+          </w:tcPr>
+          <w:p>
+            <w:pPr>
+              <w:rPr>
+                <w:sz w:val="20"/>
+                <w:szCs w:val="20"/>
+              </w:rPr>
+            </w:pPr>
+            <w:r>
+              <w:rPr>
+                <w:sz w:val="20"/>
+                <w:szCs w:val="20"/>
+              </w:rPr>
+              <w:t>Add to stock</w:t>
+            </w:r>
+          </w:p>
+        </w:tc>
+        <w:tc>
+          <w:tcPr>
+            <w:tcW w:w="1819" w:type="dxa"/>
+          </w:tcPr>
+          <w:p>
+            <w:pPr>
+              <w:rPr>
+                <w:sz w:val="20"/>
+                <w:szCs w:val="20"/>
+              </w:rPr>
+            </w:pPr>
+            <w:r>
+              <w:rPr>
+                <w:sz w:val="20"/>
+                <w:szCs w:val="20"/>
+              </w:rPr>
+              <w:t xml:space="preserve">Choice = </w:t>
+            </w:r>
+            <w:r>
+              <w:rPr>
+                <w:sz w:val="20"/>
+                <w:szCs w:val="20"/>
+              </w:rPr>
+              <w:t>3</w:t>
+            </w:r>
+          </w:p>
+          <w:p>
+            <w:pPr>
+              <w:rPr>
+                <w:sz w:val="20"/>
+                <w:szCs w:val="20"/>
+              </w:rPr>
+            </w:pPr>
+            <w:r>
+              <w:rPr>
+                <w:sz w:val="20"/>
+                <w:szCs w:val="20"/>
+              </w:rPr>
+              <w:t>23</w:t>
+            </w:r>
+          </w:p>
+          <w:p>
+            <w:pPr>
+              <w:rPr>
+                <w:sz w:val="20"/>
+                <w:szCs w:val="20"/>
+              </w:rPr>
+            </w:pPr>
+            <w:r>
+              <w:rPr>
+                <w:sz w:val="20"/>
+                <w:szCs w:val="20"/>
+              </w:rPr>
+              <w:t>12</w:t>
+            </w:r>
+          </w:p>
+          <w:p>
+            <w:pPr>
+              <w:rPr>
+                <w:sz w:val="20"/>
+                <w:szCs w:val="20"/>
+              </w:rPr>
+            </w:pPr>
+            <w:r>
+              <w:rPr>
+                <w:sz w:val="20"/>
+                <w:szCs w:val="20"/>
+              </w:rPr>
+              <w:t xml:space="preserve">Choice = </w:t>
+            </w:r>
+            <w:r>
+              <w:rPr>
+                <w:sz w:val="20"/>
+                <w:szCs w:val="20"/>
+              </w:rPr>
+              <w:t>4</w:t>
+            </w:r>
+          </w:p>
+        </w:tc>
+        <w:tc>
+          <w:tcPr>
+            <w:tcW w:w="2581" w:type="dxa"/>
+          </w:tcPr>
+          <w:p>
+            <w:pPr>
+              <w:rPr>
+                <w:sz w:val="20"/>
+                <w:szCs w:val="20"/>
+              </w:rPr>
+            </w:pPr>
+            <w:r>
+              <w:rPr>
+                <w:sz w:val="20"/>
+                <w:szCs w:val="20"/>
+              </w:rPr>
+              <w:t>In Add to Stock</w:t>
+            </w:r>
+          </w:p>
+        </w:tc>
+        <w:tc>
+          <w:tcPr>
+            <w:tcW w:w="2551" w:type="dxa"/>
+          </w:tcPr>
+          <w:p>
+            <w:pPr>
+              <w:rPr>
+                <w:sz w:val="20"/>
+                <w:szCs w:val="20"/>
+              </w:rPr>
+            </w:pPr>
+            <w:r>
+              <w:rPr>
+                <w:sz w:val="20"/>
+                <w:szCs w:val="20"/>
+              </w:rPr>
+              <w:t>In Add to Stock</w:t>
+            </w:r>
+          </w:p>
+        </w:tc>
+      </w:tr>
+      <w:tr>
+        <w:tc>
+          <w:tcPr>
+            <w:tcW w:w="564" w:type="dxa"/>
+          </w:tcPr>
+          <w:p>
+            <w:pPr>
+              <w:rPr>
+                <w:sz w:val="20"/>
+                <w:szCs w:val="20"/>
+              </w:rPr>
+            </w:pPr>
+            <w:r>
+              <w:rPr>
+                <w:sz w:val="20"/>
+                <w:szCs w:val="20"/>
+              </w:rPr>
+              <w:t>4</w:t>
+            </w:r>
+          </w:p>
+        </w:tc>
+        <w:tc>
+          <w:tcPr>
+            <w:tcW w:w="2119" w:type="dxa"/>
+          </w:tcPr>
+          <w:p>
+            <w:pPr>
+              <w:rPr>
+                <w:sz w:val="20"/>
+                <w:szCs w:val="20"/>
+              </w:rPr>
+            </w:pPr>
+            <w:r>
+              <w:rPr>
+                <w:sz w:val="20"/>
+                <w:szCs w:val="20"/>
+              </w:rPr>
+              <w:t>Log out</w:t>
+            </w:r>
+          </w:p>
+        </w:tc>
+        <w:tc>
+          <w:tcPr>
+            <w:tcW w:w="1819" w:type="dxa"/>
+          </w:tcPr>
+          <w:p>
+            <w:pPr>
+              <w:rPr>
+                <w:sz w:val="20"/>
+                <w:szCs w:val="20"/>
+              </w:rPr>
+            </w:pPr>
+            <w:r>
+              <w:rPr>
+                <w:sz w:val="20"/>
+                <w:szCs w:val="20"/>
+              </w:rPr>
+              <w:t xml:space="preserve">Choice = </w:t>
+            </w:r>
+            <w:r>
+              <w:rPr>
+                <w:sz w:val="20"/>
+                <w:szCs w:val="20"/>
+              </w:rPr>
+              <w:t>4</w:t>
+            </w:r>
+          </w:p>
+        </w:tc>
+        <w:tc>
+          <w:tcPr>
+            <w:tcW w:w="2581" w:type="dxa"/>
+          </w:tcPr>
+          <w:p>
+            <w:pPr>
+              <w:rPr>
+                <w:sz w:val="20"/>
+                <w:szCs w:val="20"/>
+              </w:rPr>
+            </w:pPr>
+            <w:r>
+              <w:rPr>
+                <w:sz w:val="20"/>
+                <w:szCs w:val="20"/>
+              </w:rPr>
+              <w:t>Exit</w:t>
+            </w:r>
+          </w:p>
+        </w:tc>
+        <w:tc>
+          <w:tcPr>
+            <w:tcW w:w="2551" w:type="dxa"/>
+          </w:tcPr>
+          <w:p>
+            <w:pPr>
+              <w:rPr>
+                <w:sz w:val="20"/>
+                <w:szCs w:val="20"/>
+              </w:rPr>
+            </w:pPr>
+            <w:r>
+              <w:rPr>
+                <w:sz w:val="20"/>
+                <w:szCs w:val="20"/>
+              </w:rPr>
+              <w:t>Exit</w:t>
+            </w:r>
+          </w:p>
+        </w:tc>
+      </w:tr>
+    </w:tbl>
+    <w:p/>
+    <w:p/>
+    <w:p>
+      <w:r>
+        <w:t xml:space="preserve">agents_add_stock </w:t>
+      </w:r>
+      <w:r>
+        <w:t xml:space="preserve">() </w:t>
+      </w:r>
+    </w:p>
+    <w:p/>
+    <w:tbl>
+      <w:tblPr>
+        <w:tblStyle w:val="TableGrid"/>
+        <w:tblW w:w="10167" w:type="dxa"/>
+        <w:tblLook w:val="04A0" w:firstRow="1" w:lastRow="0" w:firstColumn="1" w:lastColumn="0" w:noHBand="0" w:noVBand="1"/>
+      </w:tblPr>
+      <w:tblGrid>
+        <w:gridCol w:w="699"/>
+        <w:gridCol w:w="1539"/>
+        <w:gridCol w:w="808"/>
+        <w:gridCol w:w="996"/>
+        <w:gridCol w:w="960"/>
+        <w:gridCol w:w="1284"/>
+        <w:gridCol w:w="1865"/>
+        <w:gridCol w:w="2016"/>
+      </w:tblGrid>
+      <w:tr>
+        <w:tc>
+          <w:tcPr>
+            <w:tcW w:w="723" w:type="dxa"/>
+          </w:tcPr>
+          <w:p>
+            <w:pPr>
+              <w:rPr>
+                <w:sz w:val="20"/>
+                <w:szCs w:val="20"/>
+              </w:rPr>
+            </w:pPr>
+            <w:r>
+              <w:rPr>
+                <w:sz w:val="20"/>
+                <w:szCs w:val="20"/>
+              </w:rPr>
+              <w:t>Test ID</w:t>
+            </w:r>
+          </w:p>
+        </w:tc>
+        <w:tc>
+          <w:tcPr>
+            <w:tcW w:w="1604" w:type="dxa"/>
+          </w:tcPr>
+          <w:p>
+            <w:pPr>
+              <w:rPr>
+                <w:sz w:val="20"/>
+                <w:szCs w:val="20"/>
+              </w:rPr>
+            </w:pPr>
+            <w:r>
+              <w:rPr>
+                <w:sz w:val="20"/>
+                <w:szCs w:val="20"/>
+              </w:rPr>
+              <w:t>Description</w:t>
+            </w:r>
+          </w:p>
+        </w:tc>
+        <w:tc>
+          <w:tcPr>
+            <w:tcW w:w="834" w:type="dxa"/>
+          </w:tcPr>
+          <w:p>
+            <w:pPr>
+              <w:rPr>
+                <w:sz w:val="20"/>
+                <w:szCs w:val="20"/>
+              </w:rPr>
+            </w:pPr>
+            <w:r>
+              <w:rPr>
+                <w:sz w:val="20"/>
+                <w:szCs w:val="20"/>
+              </w:rPr>
+              <w:t>Store ID</w:t>
+            </w:r>
+          </w:p>
+        </w:tc>
+        <w:tc>
+          <w:tcPr>
+            <w:tcW w:w="1019" w:type="dxa"/>
+          </w:tcPr>
+          <w:p>
+            <w:pPr>
+              <w:rPr>
+                <w:sz w:val="20"/>
+                <w:szCs w:val="20"/>
+              </w:rPr>
+            </w:pPr>
+            <w:r>
+              <w:rPr>
+                <w:sz w:val="20"/>
+                <w:szCs w:val="20"/>
+              </w:rPr>
+              <w:t>Product ID</w:t>
+            </w:r>
+          </w:p>
+        </w:tc>
+        <w:tc>
+          <w:tcPr>
+            <w:tcW w:w="966" w:type="dxa"/>
+          </w:tcPr>
+          <w:p>
+            <w:pPr>
+              <w:rPr>
+                <w:sz w:val="20"/>
+                <w:szCs w:val="20"/>
+              </w:rPr>
+            </w:pPr>
+            <w:r>
+              <w:rPr>
+                <w:sz w:val="20"/>
+                <w:szCs w:val="20"/>
+              </w:rPr>
+              <w:t>Quantity</w:t>
+            </w:r>
+          </w:p>
+        </w:tc>
+        <w:tc>
+          <w:tcPr>
+            <w:tcW w:w="1370" w:type="dxa"/>
+          </w:tcPr>
+          <w:p>
+            <w:pPr>
+              <w:rPr>
+                <w:sz w:val="20"/>
+                <w:szCs w:val="20"/>
+              </w:rPr>
+            </w:pPr>
+            <w:r>
+              <w:rPr>
+                <w:sz w:val="20"/>
+                <w:szCs w:val="20"/>
+              </w:rPr>
+              <w:t>Input File</w:t>
+            </w:r>
+          </w:p>
+        </w:tc>
+        <w:tc>
+          <w:tcPr>
+            <w:tcW w:w="1610" w:type="dxa"/>
+          </w:tcPr>
+          <w:p>
+            <w:pPr>
+              <w:rPr>
+                <w:sz w:val="20"/>
+                <w:szCs w:val="20"/>
+              </w:rPr>
+            </w:pPr>
+            <w:r>
+              <w:rPr>
+                <w:sz w:val="20"/>
+                <w:szCs w:val="20"/>
+              </w:rPr>
+              <w:t>Expected Output</w:t>
+            </w:r>
+            <w:r>
+              <w:rPr>
+                <w:sz w:val="20"/>
+                <w:szCs w:val="20"/>
+              </w:rPr>
+              <w:t xml:space="preserve"> (Database)</w:t>
+            </w:r>
+          </w:p>
+        </w:tc>
+        <w:tc>
+          <w:tcPr>
+            <w:tcW w:w="2041" w:type="dxa"/>
+          </w:tcPr>
+          <w:p>
+            <w:pPr>
+              <w:rPr>
+                <w:sz w:val="20"/>
+                <w:szCs w:val="20"/>
+              </w:rPr>
+            </w:pPr>
+            <w:r>
+              <w:rPr>
+                <w:sz w:val="20"/>
+                <w:szCs w:val="20"/>
+              </w:rPr>
+              <w:t>Actual Output</w:t>
+            </w:r>
+            <w:r>
+              <w:rPr>
+                <w:sz w:val="20"/>
+                <w:szCs w:val="20"/>
+              </w:rPr>
+              <w:t xml:space="preserve"> (Database)</w:t>
+            </w:r>
+          </w:p>
+        </w:tc>
+      </w:tr>
+      <w:tr>
+        <w:tc>
+          <w:tcPr>
+            <w:tcW w:w="723" w:type="dxa"/>
+          </w:tcPr>
+          <w:p>
+            <w:pPr>
+              <w:rPr>
+                <w:sz w:val="20"/>
+                <w:szCs w:val="20"/>
+              </w:rPr>
+            </w:pPr>
+            <w:r>
+              <w:rPr>
+                <w:sz w:val="20"/>
+                <w:szCs w:val="20"/>
+              </w:rPr>
+              <w:t>1</w:t>
+            </w:r>
+          </w:p>
+        </w:tc>
+        <w:tc>
+          <w:tcPr>
+            <w:tcW w:w="1604" w:type="dxa"/>
+          </w:tcPr>
+          <w:p>
+            <w:pPr>
+              <w:rPr>
+                <w:sz w:val="20"/>
+                <w:szCs w:val="20"/>
+              </w:rPr>
+            </w:pPr>
+            <w:r>
+              <w:rPr>
+                <w:sz w:val="20"/>
+                <w:szCs w:val="20"/>
+              </w:rPr>
+              <w:t>Adding</w:t>
+            </w:r>
+            <w:r>
+              <w:rPr>
+                <w:sz w:val="20"/>
+                <w:szCs w:val="20"/>
+              </w:rPr>
+              <w:t xml:space="preserve"> quantity without changing price</w:t>
+            </w:r>
+          </w:p>
+        </w:tc>
+        <w:tc>
+          <w:tcPr>
+            <w:tcW w:w="834" w:type="dxa"/>
+          </w:tcPr>
+          <w:p>
+            <w:pPr>
+              <w:rPr>
+                <w:sz w:val="20"/>
+                <w:szCs w:val="20"/>
+              </w:rPr>
+            </w:pPr>
+            <w:r>
+              <w:rPr>
+                <w:sz w:val="20"/>
+                <w:szCs w:val="20"/>
+              </w:rPr>
+              <w:t>10</w:t>
+            </w:r>
+          </w:p>
+        </w:tc>
+        <w:tc>
+          <w:tcPr>
+            <w:tcW w:w="1019" w:type="dxa"/>
+          </w:tcPr>
+          <w:p>
+            <w:pPr>
+              <w:rPr>
+                <w:sz w:val="20"/>
+                <w:szCs w:val="20"/>
+              </w:rPr>
+            </w:pPr>
+            <w:r>
+              <w:rPr>
+                <w:sz w:val="20"/>
+                <w:szCs w:val="20"/>
+              </w:rPr>
+              <w:t>p</w:t>
+            </w:r>
+            <w:r>
+              <w:rPr>
+                <w:sz w:val="20"/>
+                <w:szCs w:val="20"/>
+              </w:rPr>
+              <w:t>160</w:t>
+            </w:r>
+          </w:p>
+        </w:tc>
+        <w:tc>
+          <w:tcPr>
+            <w:tcW w:w="966" w:type="dxa"/>
+          </w:tcPr>
+          <w:p>
+            <w:pPr>
+              <w:rPr>
+                <w:sz w:val="20"/>
+                <w:szCs w:val="20"/>
+              </w:rPr>
+            </w:pPr>
+            <w:r>
+              <w:rPr>
+                <w:sz w:val="20"/>
+                <w:szCs w:val="20"/>
+              </w:rPr>
+              <w:t>100</w:t>
+            </w:r>
+          </w:p>
+        </w:tc>
+        <w:tc>
+          <w:tcPr>
+            <w:tcW w:w="1370" w:type="dxa"/>
+          </w:tcPr>
+          <w:p>
+            <w:pPr>
+              <w:rPr>
+                <w:sz w:val="20"/>
+                <w:szCs w:val="20"/>
+              </w:rPr>
+            </w:pPr>
+            <w:r>
+              <w:rPr>
+                <w:sz w:val="20"/>
+                <w:szCs w:val="20"/>
+              </w:rPr>
+              <w:t>Choice = 1</w:t>
+            </w:r>
+          </w:p>
+        </w:tc>
+        <w:tc>
+          <w:tcPr>
+            <w:tcW w:w="1610" w:type="dxa"/>
+          </w:tcPr>
+          <w:p>
+            <w:pPr>
+              <w:rPr>
+                <w:sz w:val="20"/>
+                <w:szCs w:val="20"/>
+              </w:rPr>
+            </w:pPr>
+            <w:r>
+              <w:rPr>
+                <w:sz w:val="20"/>
+                <w:szCs w:val="20"/>
+              </w:rPr>
+              <w:t>10|p160|136|24.99</w:t>
+            </w:r>
+          </w:p>
+        </w:tc>
+        <w:tc>
+          <w:tcPr>
+            <w:tcW w:w="2041" w:type="dxa"/>
+          </w:tcPr>
+          <w:p>
+            <w:pPr>
+              <w:rPr>
+                <w:sz w:val="20"/>
+                <w:szCs w:val="20"/>
+              </w:rPr>
+            </w:pPr>
+            <w:r>
+              <w:rPr>
+                <w:sz w:val="20"/>
+                <w:szCs w:val="20"/>
+              </w:rPr>
+              <w:t>10|p160|136|24.99</w:t>
+            </w:r>
+          </w:p>
+        </w:tc>
+      </w:tr>
+      <w:tr>
+        <w:tc>
+          <w:tcPr>
+            <w:tcW w:w="723" w:type="dxa"/>
+          </w:tcPr>
+          <w:p>
+            <w:pPr>
+              <w:rPr>
+                <w:sz w:val="20"/>
+                <w:szCs w:val="20"/>
+              </w:rPr>
+            </w:pPr>
+            <w:r>
+              <w:rPr>
+                <w:sz w:val="20"/>
+                <w:szCs w:val="20"/>
+              </w:rPr>
+              <w:t>2</w:t>
+            </w:r>
+          </w:p>
+        </w:tc>
+        <w:tc>
+          <w:tcPr>
+            <w:tcW w:w="1604" w:type="dxa"/>
+          </w:tcPr>
+          <w:p>
+            <w:pPr>
+              <w:rPr>
+                <w:sz w:val="20"/>
+                <w:szCs w:val="20"/>
+              </w:rPr>
+            </w:pPr>
+            <w:r>
+              <w:rPr>
+                <w:sz w:val="20"/>
+                <w:szCs w:val="20"/>
+              </w:rPr>
+              <w:t>Adding quantity and changing price</w:t>
+            </w:r>
+            <w:r>
+              <w:rPr>
+                <w:sz w:val="20"/>
+                <w:szCs w:val="20"/>
+              </w:rPr>
+              <w:t xml:space="preserve"> </w:t>
+            </w:r>
+          </w:p>
+        </w:tc>
+        <w:tc>
+          <w:tcPr>
+            <w:tcW w:w="834" w:type="dxa"/>
+          </w:tcPr>
+          <w:p>
+            <w:pPr>
+              <w:rPr>
+                <w:sz w:val="20"/>
+                <w:szCs w:val="20"/>
+              </w:rPr>
+            </w:pPr>
+            <w:r>
+              <w:rPr>
+                <w:sz w:val="20"/>
+                <w:szCs w:val="20"/>
+              </w:rPr>
+              <w:t>20</w:t>
+            </w:r>
+          </w:p>
+        </w:tc>
+        <w:tc>
+          <w:tcPr>
+            <w:tcW w:w="1019" w:type="dxa"/>
+          </w:tcPr>
+          <w:p>
+            <w:pPr>
+              <w:rPr>
+                <w:sz w:val="20"/>
+                <w:szCs w:val="20"/>
+              </w:rPr>
+            </w:pPr>
+            <w:r>
+              <w:rPr>
+                <w:sz w:val="20"/>
+                <w:szCs w:val="20"/>
+              </w:rPr>
+              <w:t>p</w:t>
+            </w:r>
+            <w:r>
+              <w:rPr>
+                <w:sz w:val="20"/>
+                <w:szCs w:val="20"/>
+              </w:rPr>
+              <w:t>10</w:t>
+            </w:r>
+          </w:p>
+        </w:tc>
+        <w:tc>
+          <w:tcPr>
+            <w:tcW w:w="966" w:type="dxa"/>
+          </w:tcPr>
+          <w:p>
+            <w:pPr>
+              <w:rPr>
+                <w:sz w:val="20"/>
+                <w:szCs w:val="20"/>
+              </w:rPr>
+            </w:pPr>
+            <w:r>
+              <w:rPr>
+                <w:sz w:val="20"/>
+                <w:szCs w:val="20"/>
+              </w:rPr>
+              <w:t>9</w:t>
+            </w:r>
+          </w:p>
+        </w:tc>
+        <w:tc>
+          <w:tcPr>
+            <w:tcW w:w="1370" w:type="dxa"/>
+          </w:tcPr>
+          <w:p>
+            <w:pPr>
+              <w:rPr>
+                <w:sz w:val="20"/>
+                <w:szCs w:val="20"/>
+              </w:rPr>
+            </w:pPr>
+            <w:r>
+              <w:rPr>
+                <w:sz w:val="20"/>
+                <w:szCs w:val="20"/>
+              </w:rPr>
+              <w:t>Choice = 2</w:t>
+            </w:r>
+          </w:p>
+          <w:p>
+            <w:pPr>
+              <w:rPr>
+                <w:sz w:val="20"/>
+                <w:szCs w:val="20"/>
+              </w:rPr>
+            </w:pPr>
+            <w:r>
+              <w:rPr>
+                <w:sz w:val="20"/>
+                <w:szCs w:val="20"/>
+              </w:rPr>
+              <w:t>Price = 77.89</w:t>
+            </w:r>
+          </w:p>
+        </w:tc>
+        <w:tc>
+          <w:tcPr>
+            <w:tcW w:w="1610" w:type="dxa"/>
+          </w:tcPr>
+          <w:p>
+            <w:pPr>
+              <w:rPr>
+                <w:sz w:val="20"/>
+                <w:szCs w:val="20"/>
+              </w:rPr>
+            </w:pPr>
+            <w:r>
+              <w:rPr>
+                <w:sz w:val="20"/>
+                <w:szCs w:val="20"/>
+              </w:rPr>
+              <w:t>20|p10|109|77.89</w:t>
+            </w:r>
+          </w:p>
+        </w:tc>
+        <w:tc>
+          <w:tcPr>
+            <w:tcW w:w="2041" w:type="dxa"/>
+          </w:tcPr>
+          <w:p>
+            <w:pPr>
+              <w:rPr>
+                <w:sz w:val="20"/>
+                <w:szCs w:val="20"/>
+              </w:rPr>
+            </w:pPr>
+            <w:r>
+              <w:rPr>
+                <w:sz w:val="20"/>
+                <w:szCs w:val="20"/>
+              </w:rPr>
+              <w:t>20|p10|109|77.89</w:t>
+            </w:r>
+          </w:p>
+        </w:tc>
+      </w:tr>
+      <w:tr>
+        <w:tc>
+          <w:tcPr>
+            <w:tcW w:w="723" w:type="dxa"/>
+          </w:tcPr>
+          <w:p>
+            <w:pPr>
+              <w:rPr>
+                <w:sz w:val="20"/>
+                <w:szCs w:val="20"/>
+              </w:rPr>
+            </w:pPr>
+            <w:r>
+              <w:rPr>
+                <w:sz w:val="20"/>
+                <w:szCs w:val="20"/>
+              </w:rPr>
+              <w:t>3</w:t>
+            </w:r>
+          </w:p>
+        </w:tc>
+        <w:tc>
+          <w:tcPr>
+            <w:tcW w:w="1604" w:type="dxa"/>
+          </w:tcPr>
+          <w:p>
+            <w:pPr>
+              <w:rPr>
+                <w:sz w:val="20"/>
+                <w:szCs w:val="20"/>
+              </w:rPr>
+            </w:pPr>
+            <w:r>
+              <w:rPr>
+                <w:sz w:val="20"/>
+                <w:szCs w:val="20"/>
+              </w:rPr>
+              <w:t>Wrong input the first time and then correct input</w:t>
+            </w:r>
+          </w:p>
+        </w:tc>
+        <w:tc>
+          <w:tcPr>
+            <w:tcW w:w="834" w:type="dxa"/>
+          </w:tcPr>
+          <w:p>
+            <w:pPr>
+              <w:rPr>
+                <w:sz w:val="20"/>
+                <w:szCs w:val="20"/>
+              </w:rPr>
+            </w:pPr>
+            <w:r>
+              <w:rPr>
+                <w:sz w:val="20"/>
+                <w:szCs w:val="20"/>
+              </w:rPr>
+              <w:t>10</w:t>
+            </w:r>
+          </w:p>
+        </w:tc>
+        <w:tc>
+          <w:tcPr>
+            <w:tcW w:w="1019" w:type="dxa"/>
+          </w:tcPr>
+          <w:p>
+            <w:pPr>
+              <w:rPr>
+                <w:sz w:val="20"/>
+                <w:szCs w:val="20"/>
+              </w:rPr>
+            </w:pPr>
+            <w:r>
+              <w:rPr>
+                <w:sz w:val="20"/>
+                <w:szCs w:val="20"/>
+              </w:rPr>
+              <w:t>p1</w:t>
+            </w:r>
+            <w:r>
+              <w:rPr>
+                <w:sz w:val="20"/>
+                <w:szCs w:val="20"/>
+              </w:rPr>
+              <w:t>6</w:t>
+            </w:r>
+            <w:r>
+              <w:rPr>
+                <w:sz w:val="20"/>
+                <w:szCs w:val="20"/>
+              </w:rPr>
+              <w:t>0</w:t>
+            </w:r>
+          </w:p>
+        </w:tc>
+        <w:tc>
+          <w:tcPr>
+            <w:tcW w:w="966" w:type="dxa"/>
+          </w:tcPr>
+          <w:p>
+            <w:pPr>
+              <w:rPr>
+                <w:sz w:val="20"/>
+                <w:szCs w:val="20"/>
+              </w:rPr>
+            </w:pPr>
+            <w:r>
+              <w:rPr>
+                <w:sz w:val="20"/>
+                <w:szCs w:val="20"/>
+              </w:rPr>
+              <w:t>0</w:t>
+            </w:r>
+          </w:p>
+        </w:tc>
+        <w:tc>
+          <w:tcPr>
+            <w:tcW w:w="1370" w:type="dxa"/>
+          </w:tcPr>
+          <w:p>
+            <w:pPr>
+              <w:rPr>
+                <w:sz w:val="20"/>
+                <w:szCs w:val="20"/>
+              </w:rPr>
+            </w:pPr>
+            <w:r>
+              <w:rPr>
+                <w:sz w:val="20"/>
+                <w:szCs w:val="20"/>
+              </w:rPr>
+              <w:t>Choice = 3</w:t>
+            </w:r>
+          </w:p>
+          <w:p>
+            <w:pPr>
+              <w:rPr>
+                <w:sz w:val="20"/>
+                <w:szCs w:val="20"/>
+              </w:rPr>
+            </w:pPr>
+            <w:r>
+              <w:rPr>
+                <w:sz w:val="20"/>
+                <w:szCs w:val="20"/>
+              </w:rPr>
+              <w:t>Choice = 1</w:t>
+            </w:r>
+          </w:p>
+        </w:tc>
+        <w:tc>
+          <w:tcPr>
+            <w:tcW w:w="1610" w:type="dxa"/>
+          </w:tcPr>
+          <w:p>
+            <w:pPr>
+              <w:rPr>
+                <w:sz w:val="20"/>
+                <w:szCs w:val="20"/>
+              </w:rPr>
+            </w:pPr>
+            <w:r>
+              <w:rPr>
+                <w:sz w:val="20"/>
+                <w:szCs w:val="20"/>
+              </w:rPr>
+              <w:t>10|p160|136|24.99</w:t>
+            </w:r>
+          </w:p>
+        </w:tc>
+        <w:tc>
+          <w:tcPr>
+            <w:tcW w:w="2041" w:type="dxa"/>
+          </w:tcPr>
+          <w:p>
+            <w:pPr>
+              <w:rPr>
+                <w:sz w:val="20"/>
+                <w:szCs w:val="20"/>
+              </w:rPr>
+            </w:pPr>
+            <w:r>
+              <w:rPr>
+                <w:sz w:val="20"/>
+                <w:szCs w:val="20"/>
+              </w:rPr>
+              <w:t>10|p160|136|24.99</w:t>
+            </w:r>
+          </w:p>
+        </w:tc>
+      </w:tr>
+    </w:tbl>
+    <w:p/>
+    <w:p/>
+    <w:p/>
+    <w:p/>
+    <w:p/>
+    <w:p/>
+    <w:p/>
+    <w:p/>
+    <w:p/>
+    <w:p/>
+    <w:p/>
+    <w:p/>
+    <w:p/>
+    <w:p/>
+    <w:p/>
+    <w:p>
+      <w:r>
+        <w:lastRenderedPageBreak/>
+        <w:t>agents_</w:t>
+      </w:r>
+      <w:r>
+        <w:t>set</w:t>
+      </w:r>
+      <w:r>
+        <w:t>_</w:t>
+      </w:r>
+      <w:r>
+        <w:t>order</w:t>
+      </w:r>
+      <w:r>
+        <w:t xml:space="preserve">() </w:t>
+      </w:r>
+    </w:p>
+    <w:p/>
+    <w:tbl>
+      <w:tblPr>
+        <w:tblStyle w:val="TableGrid"/>
+        <w:tblW w:w="9918" w:type="dxa"/>
+        <w:tblLayout w:type="fixed"/>
+        <w:tblLook w:val="04A0" w:firstRow="1" w:lastRow="0" w:firstColumn="1" w:lastColumn="0" w:noHBand="0" w:noVBand="1"/>
+      </w:tblPr>
+      <w:tblGrid>
+        <w:gridCol w:w="704"/>
+        <w:gridCol w:w="1276"/>
+        <w:gridCol w:w="992"/>
+        <w:gridCol w:w="851"/>
+        <w:gridCol w:w="1275"/>
+        <w:gridCol w:w="993"/>
+        <w:gridCol w:w="1701"/>
+        <w:gridCol w:w="2126"/>
+      </w:tblGrid>
+      <w:tr>
+        <w:tc>
+          <w:tcPr>
+            <w:tcW w:w="704" w:type="dxa"/>
+          </w:tcPr>
+          <w:p>
+            <w:pPr>
+              <w:rPr>
+                <w:sz w:val="20"/>
+                <w:szCs w:val="20"/>
+              </w:rPr>
+            </w:pPr>
+            <w:r>
+              <w:rPr>
+                <w:sz w:val="20"/>
+                <w:szCs w:val="20"/>
+              </w:rPr>
+              <w:t>Test ID</w:t>
+            </w:r>
+          </w:p>
+        </w:tc>
+        <w:tc>
+          <w:tcPr>
+            <w:tcW w:w="1276" w:type="dxa"/>
+          </w:tcPr>
+          <w:p>
+            <w:pPr>
+              <w:rPr>
+                <w:sz w:val="20"/>
+                <w:szCs w:val="20"/>
+              </w:rPr>
+            </w:pPr>
+            <w:r>
+              <w:rPr>
+                <w:sz w:val="20"/>
+                <w:szCs w:val="20"/>
+              </w:rPr>
+              <w:t>Description</w:t>
+            </w:r>
+          </w:p>
+        </w:tc>
+        <w:tc>
+          <w:tcPr>
+            <w:tcW w:w="992" w:type="dxa"/>
+          </w:tcPr>
+          <w:p>
+            <w:pPr>
+              <w:rPr>
+                <w:sz w:val="20"/>
+                <w:szCs w:val="20"/>
+              </w:rPr>
+            </w:pPr>
+            <w:r>
+              <w:rPr>
+                <w:sz w:val="20"/>
+                <w:szCs w:val="20"/>
+              </w:rPr>
+              <w:t>Tracking Number</w:t>
+            </w:r>
+          </w:p>
+        </w:tc>
+        <w:tc>
+          <w:tcPr>
+            <w:tcW w:w="851" w:type="dxa"/>
+          </w:tcPr>
+          <w:p>
+            <w:pPr>
+              <w:rPr>
+                <w:sz w:val="20"/>
+                <w:szCs w:val="20"/>
+              </w:rPr>
+            </w:pPr>
+            <w:r>
+              <w:rPr>
+                <w:sz w:val="20"/>
+                <w:szCs w:val="20"/>
+              </w:rPr>
+              <w:t>PickUpTime</w:t>
+            </w:r>
+          </w:p>
+        </w:tc>
+        <w:tc>
+          <w:tcPr>
+            <w:tcW w:w="1275" w:type="dxa"/>
+          </w:tcPr>
+          <w:p>
+            <w:pPr>
+              <w:rPr>
+                <w:sz w:val="20"/>
+                <w:szCs w:val="20"/>
+              </w:rPr>
+            </w:pPr>
+            <w:r>
+              <w:rPr>
+                <w:sz w:val="20"/>
+                <w:szCs w:val="20"/>
+              </w:rPr>
+              <w:t>DropoffTime</w:t>
+            </w:r>
+          </w:p>
+        </w:tc>
+        <w:tc>
+          <w:tcPr>
+            <w:tcW w:w="993" w:type="dxa"/>
+          </w:tcPr>
+          <w:p>
+            <w:pPr>
+              <w:rPr>
+                <w:sz w:val="20"/>
+                <w:szCs w:val="20"/>
+              </w:rPr>
+            </w:pPr>
+            <w:r>
+              <w:rPr>
+                <w:sz w:val="20"/>
+                <w:szCs w:val="20"/>
+              </w:rPr>
+              <w:t>OrderID</w:t>
+            </w:r>
+          </w:p>
+        </w:tc>
+        <w:tc>
+          <w:tcPr>
+            <w:tcW w:w="1701" w:type="dxa"/>
+          </w:tcPr>
+          <w:p>
+            <w:pPr>
+              <w:rPr>
+                <w:sz w:val="20"/>
+                <w:szCs w:val="20"/>
+              </w:rPr>
+            </w:pPr>
+            <w:r>
+              <w:rPr>
+                <w:sz w:val="20"/>
+                <w:szCs w:val="20"/>
+              </w:rPr>
+              <w:t>Expected Output</w:t>
+            </w:r>
+            <w:r>
+              <w:rPr>
+                <w:sz w:val="20"/>
+                <w:szCs w:val="20"/>
+              </w:rPr>
+              <w:t xml:space="preserve"> (Database)</w:t>
+            </w:r>
+          </w:p>
+        </w:tc>
+        <w:tc>
+          <w:tcPr>
+            <w:tcW w:w="2126" w:type="dxa"/>
+          </w:tcPr>
+          <w:p>
+            <w:pPr>
+              <w:rPr>
+                <w:sz w:val="20"/>
+                <w:szCs w:val="20"/>
+              </w:rPr>
+            </w:pPr>
+            <w:r>
+              <w:rPr>
+                <w:sz w:val="20"/>
+                <w:szCs w:val="20"/>
+              </w:rPr>
+              <w:t>Actual Output</w:t>
+            </w:r>
+            <w:r>
+              <w:rPr>
+                <w:sz w:val="20"/>
+                <w:szCs w:val="20"/>
+              </w:rPr>
+              <w:t xml:space="preserve"> (Database)</w:t>
+            </w:r>
+          </w:p>
+        </w:tc>
+      </w:tr>
+      <w:tr>
+        <w:tc>
+          <w:tcPr>
+            <w:tcW w:w="704" w:type="dxa"/>
+          </w:tcPr>
+          <w:p>
+            <w:pPr>
+              <w:rPr>
+                <w:sz w:val="20"/>
+                <w:szCs w:val="20"/>
+              </w:rPr>
+            </w:pPr>
+            <w:r>
+              <w:rPr>
+                <w:sz w:val="20"/>
+                <w:szCs w:val="20"/>
+              </w:rPr>
+              <w:t>1</w:t>
+            </w:r>
+          </w:p>
+        </w:tc>
+        <w:tc>
+          <w:tcPr>
+            <w:tcW w:w="1276" w:type="dxa"/>
+          </w:tcPr>
+          <w:p>
+            <w:pPr>
+              <w:rPr>
+                <w:sz w:val="20"/>
+                <w:szCs w:val="20"/>
+              </w:rPr>
+            </w:pPr>
+            <w:r>
+              <w:rPr>
+                <w:sz w:val="20"/>
+                <w:szCs w:val="20"/>
+              </w:rPr>
+              <w:t>Set an order</w:t>
+            </w:r>
+          </w:p>
+        </w:tc>
+        <w:tc>
+          <w:tcPr>
+            <w:tcW w:w="992" w:type="dxa"/>
+          </w:tcPr>
+          <w:p>
+            <w:pPr>
+              <w:rPr>
+                <w:sz w:val="20"/>
+                <w:szCs w:val="20"/>
+              </w:rPr>
+            </w:pPr>
+            <w:r>
+              <w:rPr>
+                <w:sz w:val="20"/>
+                <w:szCs w:val="20"/>
+              </w:rPr>
+              <w:t>7889</w:t>
+            </w:r>
+          </w:p>
+        </w:tc>
+        <w:tc>
+          <w:tcPr>
+            <w:tcW w:w="851" w:type="dxa"/>
+          </w:tcPr>
+          <w:p>
+            <w:pPr>
+              <w:rPr>
+                <w:sz w:val="20"/>
+                <w:szCs w:val="20"/>
+              </w:rPr>
+            </w:pPr>
+            <w:r>
+              <w:rPr>
+                <w:sz w:val="20"/>
+                <w:szCs w:val="20"/>
+              </w:rPr>
+              <w:t>'2014-10-22 03:32:43'</w:t>
+            </w:r>
+          </w:p>
+        </w:tc>
+        <w:tc>
+          <w:tcPr>
+            <w:tcW w:w="1275" w:type="dxa"/>
+          </w:tcPr>
+          <w:p>
+            <w:pPr>
+              <w:rPr>
+                <w:sz w:val="20"/>
+                <w:szCs w:val="20"/>
+              </w:rPr>
+            </w:pPr>
+            <w:r>
+              <w:rPr>
+                <w:sz w:val="20"/>
+                <w:szCs w:val="20"/>
+              </w:rPr>
+              <w:t>'2014-10-22 03:32:43'</w:t>
+            </w:r>
+          </w:p>
+        </w:tc>
+        <w:tc>
+          <w:tcPr>
+            <w:tcW w:w="993" w:type="dxa"/>
+          </w:tcPr>
+          <w:p>
+            <w:pPr>
+              <w:rPr>
+                <w:sz w:val="20"/>
+                <w:szCs w:val="20"/>
+              </w:rPr>
+            </w:pPr>
+            <w:r>
+              <w:rPr>
+                <w:sz w:val="20"/>
+                <w:szCs w:val="20"/>
+              </w:rPr>
+              <w:t>120</w:t>
+            </w:r>
+          </w:p>
+        </w:tc>
+        <w:tc>
+          <w:tcPr>
+            <w:tcW w:w="1701" w:type="dxa"/>
+          </w:tcPr>
+          <w:p>
+            <w:pPr>
+              <w:rPr>
+                <w:sz w:val="20"/>
+                <w:szCs w:val="20"/>
+              </w:rPr>
+            </w:pPr>
+            <w:r>
+              <w:rPr>
+                <w:sz w:val="20"/>
+                <w:szCs w:val="20"/>
+              </w:rPr>
+              <w:t>7889|120|2014-10-22 03:32:43|2014-10-22 03:32:43</w:t>
+            </w:r>
+          </w:p>
+        </w:tc>
+        <w:tc>
+          <w:tcPr>
+            <w:tcW w:w="2126" w:type="dxa"/>
+          </w:tcPr>
+          <w:p>
+            <w:pPr>
+              <w:rPr>
+                <w:sz w:val="20"/>
+                <w:szCs w:val="20"/>
+              </w:rPr>
+            </w:pPr>
+            <w:r>
+              <w:rPr>
+                <w:sz w:val="20"/>
+                <w:szCs w:val="20"/>
+              </w:rPr>
+              <w:t>7889|120|2014-10-22 03:32:43|2014-10-22 03:32:43</w:t>
+            </w:r>
+          </w:p>
+        </w:tc>
+      </w:tr>
+      <w:tr>
+        <w:tc>
+          <w:tcPr>
+            <w:tcW w:w="704" w:type="dxa"/>
+          </w:tcPr>
+          <w:p>
+            <w:pPr>
+              <w:rPr>
+                <w:sz w:val="20"/>
+                <w:szCs w:val="20"/>
+              </w:rPr>
+            </w:pPr>
+            <w:r>
+              <w:rPr>
+                <w:sz w:val="20"/>
+                <w:szCs w:val="20"/>
+              </w:rPr>
+              <w:t>2</w:t>
+            </w:r>
+          </w:p>
+        </w:tc>
+        <w:tc>
+          <w:tcPr>
+            <w:tcW w:w="1276" w:type="dxa"/>
+          </w:tcPr>
+          <w:p>
+            <w:pPr>
+              <w:rPr>
+                <w:sz w:val="20"/>
+                <w:szCs w:val="20"/>
+              </w:rPr>
+            </w:pPr>
+            <w:r>
+              <w:rPr>
+                <w:sz w:val="20"/>
+                <w:szCs w:val="20"/>
+              </w:rPr>
+              <w:t>Set an order with Empty PickUpTime</w:t>
+            </w:r>
+          </w:p>
+        </w:tc>
+        <w:tc>
+          <w:tcPr>
+            <w:tcW w:w="992" w:type="dxa"/>
+          </w:tcPr>
+          <w:p>
+            <w:pPr>
+              <w:rPr>
+                <w:sz w:val="20"/>
+                <w:szCs w:val="20"/>
+              </w:rPr>
+            </w:pPr>
+            <w:r>
+              <w:rPr>
+                <w:sz w:val="20"/>
+                <w:szCs w:val="20"/>
+              </w:rPr>
+              <w:t>8998</w:t>
+            </w:r>
+          </w:p>
+        </w:tc>
+        <w:tc>
+          <w:tcPr>
+            <w:tcW w:w="851" w:type="dxa"/>
+          </w:tcPr>
+          <w:p>
+            <w:pPr>
+              <w:rPr>
+                <w:sz w:val="20"/>
+                <w:szCs w:val="20"/>
+              </w:rPr>
+            </w:pPr>
+            <w:r>
+              <w:rPr>
+                <w:sz w:val="20"/>
+                <w:szCs w:val="20"/>
+              </w:rPr>
+              <w:t>None</w:t>
+            </w:r>
+          </w:p>
+        </w:tc>
+        <w:tc>
+          <w:tcPr>
+            <w:tcW w:w="1275" w:type="dxa"/>
+          </w:tcPr>
+          <w:p>
+            <w:pPr>
+              <w:rPr>
+                <w:sz w:val="20"/>
+                <w:szCs w:val="20"/>
+              </w:rPr>
+            </w:pPr>
+            <w:r>
+              <w:rPr>
+                <w:sz w:val="20"/>
+                <w:szCs w:val="20"/>
+              </w:rPr>
+              <w:t>None</w:t>
+            </w:r>
+          </w:p>
+        </w:tc>
+        <w:tc>
+          <w:tcPr>
+            <w:tcW w:w="993" w:type="dxa"/>
+          </w:tcPr>
+          <w:p>
+            <w:pPr>
+              <w:rPr>
+                <w:sz w:val="20"/>
+                <w:szCs w:val="20"/>
+              </w:rPr>
+            </w:pPr>
+            <w:r>
+              <w:rPr>
+                <w:sz w:val="20"/>
+                <w:szCs w:val="20"/>
+              </w:rPr>
+              <w:t>120</w:t>
+            </w:r>
+          </w:p>
+        </w:tc>
+        <w:tc>
+          <w:tcPr>
+            <w:tcW w:w="1701" w:type="dxa"/>
+          </w:tcPr>
+          <w:p>
+            <w:pPr>
+              <w:rPr>
+                <w:sz w:val="20"/>
+                <w:szCs w:val="20"/>
+              </w:rPr>
+            </w:pPr>
+            <w:r>
+              <w:rPr>
+                <w:sz w:val="20"/>
+                <w:szCs w:val="20"/>
+              </w:rPr>
+              <w:t>8998|120||</w:t>
+            </w:r>
+          </w:p>
+        </w:tc>
+        <w:tc>
+          <w:tcPr>
+            <w:tcW w:w="2126" w:type="dxa"/>
+          </w:tcPr>
+          <w:p>
+            <w:pPr>
+              <w:rPr>
+                <w:sz w:val="20"/>
+                <w:szCs w:val="20"/>
+              </w:rPr>
+            </w:pPr>
+            <w:r>
+              <w:rPr>
+                <w:sz w:val="20"/>
+                <w:szCs w:val="20"/>
+              </w:rPr>
+              <w:t>8998|120||</w:t>
+            </w:r>
+          </w:p>
+        </w:tc>
+      </w:tr>
+      <w:tr>
+        <w:tc>
+          <w:tcPr>
+            <w:tcW w:w="704" w:type="dxa"/>
+            <w:shd w:val="clear" w:color="auto" w:fill="BFBFBF" w:themeFill="background1" w:themeFillShade="BF"/>
+          </w:tcPr>
+          <w:p>
+            <w:pPr>
+              <w:rPr>
+                <w:sz w:val="20"/>
+                <w:szCs w:val="20"/>
+              </w:rPr>
+            </w:pPr>
+            <w:r>
+              <w:rPr>
+                <w:sz w:val="20"/>
+                <w:szCs w:val="20"/>
+              </w:rPr>
+              <w:t>3</w:t>
+            </w:r>
+          </w:p>
+        </w:tc>
+        <w:tc>
+          <w:tcPr>
+            <w:tcW w:w="1276" w:type="dxa"/>
+            <w:shd w:val="clear" w:color="auto" w:fill="BFBFBF" w:themeFill="background1" w:themeFillShade="BF"/>
+          </w:tcPr>
+          <w:p>
+            <w:pPr>
+              <w:rPr>
+                <w:sz w:val="20"/>
+                <w:szCs w:val="20"/>
+              </w:rPr>
+            </w:pPr>
+            <w:r>
+              <w:rPr>
+                <w:sz w:val="20"/>
+                <w:szCs w:val="20"/>
+              </w:rPr>
+              <w:t>Set an order with wrong order ID</w:t>
+            </w:r>
+          </w:p>
+        </w:tc>
+        <w:tc>
+          <w:tcPr>
+            <w:tcW w:w="992" w:type="dxa"/>
+            <w:shd w:val="clear" w:color="auto" w:fill="BFBFBF" w:themeFill="background1" w:themeFillShade="BF"/>
+          </w:tcPr>
+          <w:p>
+            <w:pPr>
+              <w:rPr>
+                <w:sz w:val="20"/>
+                <w:szCs w:val="20"/>
+              </w:rPr>
+            </w:pPr>
+            <w:r>
+              <w:rPr>
+                <w:sz w:val="20"/>
+                <w:szCs w:val="20"/>
+              </w:rPr>
+              <w:t>9999</w:t>
+            </w:r>
+          </w:p>
+        </w:tc>
+        <w:tc>
+          <w:tcPr>
+            <w:tcW w:w="851" w:type="dxa"/>
+            <w:shd w:val="clear" w:color="auto" w:fill="BFBFBF" w:themeFill="background1" w:themeFillShade="BF"/>
+          </w:tcPr>
+          <w:p>
+            <w:pPr>
+              <w:rPr>
+                <w:sz w:val="20"/>
+                <w:szCs w:val="20"/>
+              </w:rPr>
+            </w:pPr>
+            <w:r>
+              <w:rPr>
+                <w:sz w:val="20"/>
+                <w:szCs w:val="20"/>
+              </w:rPr>
+              <w:t>None</w:t>
+            </w:r>
+          </w:p>
+        </w:tc>
+        <w:tc>
+          <w:tcPr>
+            <w:tcW w:w="1275" w:type="dxa"/>
+            <w:shd w:val="clear" w:color="auto" w:fill="BFBFBF" w:themeFill="background1" w:themeFillShade="BF"/>
+          </w:tcPr>
+          <w:p>
+            <w:pPr>
+              <w:rPr>
+                <w:sz w:val="20"/>
+                <w:szCs w:val="20"/>
+              </w:rPr>
+            </w:pPr>
+            <w:r>
+              <w:rPr>
+                <w:sz w:val="20"/>
+                <w:szCs w:val="20"/>
+              </w:rPr>
+              <w:t>None</w:t>
+            </w:r>
+          </w:p>
+        </w:tc>
+        <w:tc>
+          <w:tcPr>
+            <w:tcW w:w="993" w:type="dxa"/>
+            <w:shd w:val="clear" w:color="auto" w:fill="BFBFBF" w:themeFill="background1" w:themeFillShade="BF"/>
+          </w:tcPr>
+          <w:p>
+            <w:pPr>
+              <w:rPr>
+                <w:sz w:val="20"/>
+                <w:szCs w:val="20"/>
+              </w:rPr>
+            </w:pPr>
+            <w:r>
+              <w:rPr>
+                <w:sz w:val="20"/>
+                <w:szCs w:val="20"/>
+              </w:rPr>
+              <w:t>11123</w:t>
+            </w:r>
+          </w:p>
+        </w:tc>
+        <w:tc>
+          <w:tcPr>
+            <w:tcW w:w="1701" w:type="dxa"/>
+            <w:shd w:val="clear" w:color="auto" w:fill="BFBFBF" w:themeFill="background1" w:themeFillShade="BF"/>
+          </w:tcPr>
+          <w:p>
+            <w:pPr>
+              <w:rPr>
+                <w:sz w:val="20"/>
+                <w:szCs w:val="20"/>
+              </w:rPr>
+            </w:pPr>
+            <w:r>
+              <w:rPr>
+                <w:sz w:val="20"/>
+                <w:szCs w:val="20"/>
+              </w:rPr>
+              <w:t xml:space="preserve">User should have been asked again for the order id </w:t>
+            </w:r>
+          </w:p>
+          <w:p>
+            <w:pPr>
+              <w:rPr>
+                <w:sz w:val="20"/>
+                <w:szCs w:val="20"/>
+              </w:rPr>
+            </w:pPr>
+            <w:r>
+              <w:rPr>
+                <w:sz w:val="20"/>
+                <w:szCs w:val="20"/>
+              </w:rPr>
+              <w:t xml:space="preserve">as </w:t>
+            </w:r>
+            <w:r>
+              <w:rPr>
+                <w:sz w:val="20"/>
+                <w:szCs w:val="20"/>
+              </w:rPr>
+              <w:t>o</w:t>
+            </w:r>
+            <w:r>
+              <w:rPr>
+                <w:sz w:val="20"/>
+                <w:szCs w:val="20"/>
+              </w:rPr>
+              <w:t>rder ID doesn’t exist in the database</w:t>
+            </w:r>
+          </w:p>
+        </w:tc>
+        <w:tc>
+          <w:tcPr>
+            <w:tcW w:w="2126" w:type="dxa"/>
+            <w:shd w:val="clear" w:color="auto" w:fill="BFBFBF" w:themeFill="background1" w:themeFillShade="BF"/>
+          </w:tcPr>
+          <w:p>
+            <w:pPr>
+              <w:rPr>
+                <w:sz w:val="20"/>
+                <w:szCs w:val="20"/>
+              </w:rPr>
+            </w:pPr>
+            <w:r>
+              <w:rPr>
+                <w:sz w:val="20"/>
+                <w:szCs w:val="20"/>
+              </w:rPr>
+              <w:t>sqlite3.IntegrityError: FOREIGN KEY constraint failed</w:t>
+            </w:r>
+          </w:p>
+        </w:tc>
+      </w:tr>
+    </w:tbl>
+    <w:p/>
+    <w:p>
+      <w:r>
+        <w:t>deliveries_arrived</w:t>
+      </w:r>
+      <w:r>
+        <w:t>()</w:t>
+      </w:r>
+    </w:p>
+    <w:p/>
+    <w:tbl>
+      <w:tblPr>
+        <w:tblStyle w:val="TableGrid"/>
+        <w:tblW w:w="9776" w:type="dxa"/>
+        <w:tblLayout w:type="fixed"/>
+        <w:tblLook w:val="04A0" w:firstRow="1" w:lastRow="0" w:firstColumn="1" w:lastColumn="0" w:noHBand="0" w:noVBand="1"/>
+      </w:tblPr>
+      <w:tblGrid>
+        <w:gridCol w:w="988"/>
+        <w:gridCol w:w="1701"/>
+        <w:gridCol w:w="1842"/>
+        <w:gridCol w:w="2552"/>
+        <w:gridCol w:w="2693"/>
+      </w:tblGrid>
+      <w:tr>
+        <w:tc>
+          <w:tcPr>
+            <w:tcW w:w="988" w:type="dxa"/>
+          </w:tcPr>
+          <w:p>
+            <w:pPr>
+              <w:rPr>
+                <w:sz w:val="20"/>
+                <w:szCs w:val="20"/>
+              </w:rPr>
+            </w:pPr>
+            <w:r>
+              <w:rPr>
+                <w:sz w:val="20"/>
+                <w:szCs w:val="20"/>
+              </w:rPr>
+              <w:t>Test ID</w:t>
+            </w:r>
+          </w:p>
+        </w:tc>
+        <w:tc>
+          <w:tcPr>
+            <w:tcW w:w="1701" w:type="dxa"/>
+          </w:tcPr>
+          <w:p>
+            <w:pPr>
+              <w:rPr>
+                <w:sz w:val="20"/>
+                <w:szCs w:val="20"/>
+              </w:rPr>
+            </w:pPr>
+            <w:r>
+              <w:rPr>
+                <w:sz w:val="20"/>
+                <w:szCs w:val="20"/>
+              </w:rPr>
+              <w:t>Description</w:t>
+            </w:r>
+          </w:p>
+        </w:tc>
+        <w:tc>
+          <w:tcPr>
+            <w:tcW w:w="1842" w:type="dxa"/>
+          </w:tcPr>
+          <w:p>
+            <w:pPr>
+              <w:rPr>
+                <w:sz w:val="20"/>
+                <w:szCs w:val="20"/>
+              </w:rPr>
+            </w:pPr>
+            <w:r>
+              <w:rPr>
+                <w:sz w:val="20"/>
+                <w:szCs w:val="20"/>
+              </w:rPr>
+              <w:t>Date</w:t>
+            </w:r>
+          </w:p>
+        </w:tc>
+        <w:tc>
+          <w:tcPr>
+            <w:tcW w:w="2552" w:type="dxa"/>
+          </w:tcPr>
+          <w:p>
+            <w:pPr>
+              <w:rPr>
+                <w:sz w:val="20"/>
+                <w:szCs w:val="20"/>
+              </w:rPr>
+            </w:pPr>
+            <w:r>
+              <w:rPr>
+                <w:sz w:val="20"/>
+                <w:szCs w:val="20"/>
+              </w:rPr>
+              <w:t>Expected Output (Database)</w:t>
+            </w:r>
+          </w:p>
+        </w:tc>
+        <w:tc>
+          <w:tcPr>
+            <w:tcW w:w="2693" w:type="dxa"/>
+          </w:tcPr>
+          <w:p>
+            <w:pPr>
+              <w:rPr>
+                <w:sz w:val="20"/>
+                <w:szCs w:val="20"/>
+              </w:rPr>
+            </w:pPr>
+            <w:r>
+              <w:rPr>
+                <w:sz w:val="20"/>
+                <w:szCs w:val="20"/>
+              </w:rPr>
+              <w:t>Actual Output</w:t>
+            </w:r>
+            <w:r>
+              <w:rPr>
+                <w:sz w:val="20"/>
+                <w:szCs w:val="20"/>
+              </w:rPr>
+              <w:t xml:space="preserve"> (Database)</w:t>
+            </w:r>
+          </w:p>
+        </w:tc>
+      </w:tr>
+      <w:tr>
+        <w:tc>
+          <w:tcPr>
+            <w:tcW w:w="988" w:type="dxa"/>
+          </w:tcPr>
+          <w:p>
+            <w:pPr>
+              <w:rPr>
+                <w:sz w:val="20"/>
+                <w:szCs w:val="20"/>
+              </w:rPr>
+            </w:pPr>
+            <w:r>
+              <w:rPr>
+                <w:sz w:val="20"/>
+                <w:szCs w:val="20"/>
+              </w:rPr>
+              <w:t>1</w:t>
+            </w:r>
+          </w:p>
+        </w:tc>
+        <w:tc>
+          <w:tcPr>
+            <w:tcW w:w="1701" w:type="dxa"/>
+          </w:tcPr>
+          <w:p>
+            <w:pPr>
+              <w:rPr>
+                <w:sz w:val="20"/>
+                <w:szCs w:val="20"/>
+              </w:rPr>
+            </w:pPr>
+            <w:r>
+              <w:rPr>
+                <w:sz w:val="20"/>
+                <w:szCs w:val="20"/>
+              </w:rPr>
+              <w:t>Date after current date</w:t>
+            </w:r>
+          </w:p>
+        </w:tc>
+        <w:tc>
+          <w:tcPr>
+            <w:tcW w:w="1842" w:type="dxa"/>
+          </w:tcPr>
+          <w:p>
+            <w:pPr>
+              <w:rPr>
+                <w:sz w:val="20"/>
+                <w:szCs w:val="20"/>
+              </w:rPr>
+            </w:pPr>
+            <w:r>
+              <w:rPr>
+                <w:sz w:val="20"/>
+                <w:szCs w:val="20"/>
+              </w:rPr>
+              <w:t>'2014-10-22 03:32:43'</w:t>
+            </w:r>
+          </w:p>
+        </w:tc>
+        <w:tc>
+          <w:tcPr>
+            <w:tcW w:w="2552" w:type="dxa"/>
+          </w:tcPr>
+          <w:p>
+            <w:pPr>
+              <w:rPr>
+                <w:sz w:val="20"/>
+                <w:szCs w:val="20"/>
+              </w:rPr>
+            </w:pPr>
+            <w:r>
+              <w:rPr>
+                <w:sz w:val="20"/>
+                <w:szCs w:val="20"/>
+              </w:rPr>
+              <w:t>Not arrived</w:t>
+            </w:r>
+          </w:p>
+        </w:tc>
+        <w:tc>
+          <w:tcPr>
+            <w:tcW w:w="2693" w:type="dxa"/>
+          </w:tcPr>
+          <w:p>
+            <w:pPr>
+              <w:rPr>
+                <w:sz w:val="20"/>
+                <w:szCs w:val="20"/>
+              </w:rPr>
+            </w:pPr>
+            <w:r>
+              <w:rPr>
+                <w:sz w:val="20"/>
+                <w:szCs w:val="20"/>
+              </w:rPr>
+              <w:t>Not arrived</w:t>
+            </w:r>
+          </w:p>
+        </w:tc>
+      </w:tr>
+      <w:tr>
+        <w:tc>
+          <w:tcPr>
+            <w:tcW w:w="988" w:type="dxa"/>
+          </w:tcPr>
+          <w:p>
+            <w:pPr>
+              <w:rPr>
+                <w:sz w:val="20"/>
+                <w:szCs w:val="20"/>
+              </w:rPr>
+            </w:pPr>
+            <w:r>
+              <w:rPr>
+                <w:sz w:val="20"/>
+                <w:szCs w:val="20"/>
+              </w:rPr>
+              <w:t>2</w:t>
+            </w:r>
+          </w:p>
+        </w:tc>
+        <w:tc>
+          <w:tcPr>
+            <w:tcW w:w="1701" w:type="dxa"/>
+          </w:tcPr>
+          <w:p>
+            <w:pPr>
+              <w:rPr>
+                <w:sz w:val="20"/>
+                <w:szCs w:val="20"/>
+              </w:rPr>
+            </w:pPr>
+            <w:r>
+              <w:rPr>
+                <w:sz w:val="20"/>
+                <w:szCs w:val="20"/>
+              </w:rPr>
+              <w:t xml:space="preserve">Date </w:t>
+            </w:r>
+            <w:r>
+              <w:rPr>
+                <w:sz w:val="20"/>
+                <w:szCs w:val="20"/>
+              </w:rPr>
+              <w:t>before</w:t>
+            </w:r>
+            <w:r>
+              <w:rPr>
+                <w:sz w:val="20"/>
+                <w:szCs w:val="20"/>
+              </w:rPr>
+              <w:t xml:space="preserve"> current date</w:t>
+            </w:r>
+          </w:p>
+        </w:tc>
+        <w:tc>
+          <w:tcPr>
+            <w:tcW w:w="1842" w:type="dxa"/>
+          </w:tcPr>
+          <w:p>
+            <w:pPr>
+              <w:rPr>
+                <w:sz w:val="20"/>
+                <w:szCs w:val="20"/>
+              </w:rPr>
+            </w:pPr>
+            <w:r>
+              <w:rPr>
+                <w:sz w:val="20"/>
+                <w:szCs w:val="20"/>
+              </w:rPr>
+              <w:t>'2017-12-02 14:40:00'</w:t>
+            </w:r>
+          </w:p>
+        </w:tc>
+        <w:tc>
+          <w:tcPr>
+            <w:tcW w:w="2552" w:type="dxa"/>
+          </w:tcPr>
+          <w:p>
+            <w:pPr>
+              <w:rPr>
+                <w:sz w:val="20"/>
+                <w:szCs w:val="20"/>
+              </w:rPr>
+            </w:pPr>
+            <w:r>
+              <w:rPr>
+                <w:sz w:val="20"/>
+                <w:szCs w:val="20"/>
+              </w:rPr>
+              <w:t>arrived</w:t>
+            </w:r>
+          </w:p>
+        </w:tc>
+        <w:tc>
+          <w:tcPr>
+            <w:tcW w:w="2693" w:type="dxa"/>
+          </w:tcPr>
+          <w:p>
+            <w:pPr>
+              <w:rPr>
+                <w:sz w:val="20"/>
+                <w:szCs w:val="20"/>
+              </w:rPr>
+            </w:pPr>
+            <w:r>
+              <w:rPr>
+                <w:sz w:val="20"/>
+                <w:szCs w:val="20"/>
+              </w:rPr>
+              <w:t>arrived</w:t>
             </w:r>
           </w:p>
         </w:tc>
@@ -2341,6 +4952,7 @@
   <w:style w:type="paragraph" w:default="1" w:styleId="Normal">
     <w:name w:val="Normal"/>
     <w:qFormat/>
+    <w:rsid w:val="00B14F3E"/>
   </w:style>
   <w:style w:type="character" w:default="1" w:styleId="DefaultParagraphFont">
     <w:name w:val="Default Paragraph Font"/>

</xml_diff>

<commit_message>
Added more Tests for Agent.py
</commit_message>
<xml_diff>
--- a/doc/TestCases.docx
+++ b/doc/TestCases.docx
@@ -3787,7 +3787,21 @@
                 <w:sz w:val="20"/>
                 <w:szCs w:val="20"/>
               </w:rPr>
-              <w:t>120</w:t>
+              <w:t>1</w:t>
+            </w:r>
+            <w:r>
+              <w:rPr>
+                <w:sz w:val="20"/>
+                <w:szCs w:val="20"/>
+              </w:rPr>
+              <w:t>1</w:t>
+            </w:r>
+            <w:r>
+              <w:rPr>
+                <w:sz w:val="20"/>
+                <w:szCs w:val="20"/>
+              </w:rPr>
+              <w:t>0</w:t>
             </w:r>
           </w:p>
         </w:tc>
@@ -3807,7 +3821,21 @@
                 <w:sz w:val="20"/>
                 <w:szCs w:val="20"/>
               </w:rPr>
-              <w:t>7889|120|2014-10-22 03:32:43|2014-10-22 03:32:43</w:t>
+              <w:t>7889|1</w:t>
+            </w:r>
+            <w:r>
+              <w:rPr>
+                <w:sz w:val="20"/>
+                <w:szCs w:val="20"/>
+              </w:rPr>
+              <w:t>1</w:t>
+            </w:r>
+            <w:r>
+              <w:rPr>
+                <w:sz w:val="20"/>
+                <w:szCs w:val="20"/>
+              </w:rPr>
+              <w:t>0|2014-10-22 03:32:43|2014-10-22 03:32:43</w:t>
             </w:r>
           </w:p>
         </w:tc>
@@ -3827,7 +3855,23 @@
                 <w:sz w:val="20"/>
                 <w:szCs w:val="20"/>
               </w:rPr>
-              <w:t>7889|120|2014-10-22 03:32:43|2014-10-22 03:32:43</w:t>
+              <w:t>7889|1</w:t>
+            </w:r>
+            <w:r>
+              <w:rPr>
+                <w:sz w:val="20"/>
+                <w:szCs w:val="20"/>
+              </w:rPr>
+              <w:t>1</w:t>
+            </w:r>
+            <w:bookmarkStart w:id="0" w:name="_GoBack"/>
+            <w:bookmarkEnd w:id="0"/>
+            <w:r>
+              <w:rPr>
+                <w:sz w:val="20"/>
+                <w:szCs w:val="20"/>
+              </w:rPr>
+              <w:t>0|2014-10-22 03:32:43|2014-10-22 03:32:43</w:t>
             </w:r>
           </w:p>
         </w:tc>
@@ -4547,10 +4591,7 @@
       </w:tr>
     </w:tbl>
     <w:p/>
-    <w:p>
-      <w:bookmarkStart w:id="0" w:name="_GoBack"/>
-      <w:bookmarkEnd w:id="0"/>
-    </w:p>
+    <w:p/>
     <w:sectPr>
       <w:pgSz w:w="12240" w:h="15840"/>
       <w:pgMar w:top="1440" w:right="1440" w:bottom="1440" w:left="1440" w:header="708" w:footer="708" w:gutter="0"/>

</xml_diff>